<commit_message>
Change logic for saving + bugfixes
</commit_message>
<xml_diff>
--- a/src/assets/doc-templates/table_min.docx
+++ b/src/assets/doc-templates/table_min.docx
@@ -7,40 +7,57 @@
         <w:t>Автомат {#</w:t>
       </w:r>
       <w:proofErr w:type="spellStart"/>
+      <w:r>
+        <w:t>isMiliType</w:t>
+      </w:r>
+      <w:proofErr w:type="spellEnd"/>
+      <w:r>
+        <w:t>}</w:t>
+      </w:r>
+      <w:r>
+        <w:rPr>
+          <w:lang w:val="en-US"/>
+        </w:rPr>
+        <w:t xml:space="preserve"> </w:t>
+      </w:r>
+      <w:r>
+        <w:rPr>
+          <w:b/>
+        </w:rPr>
+        <w:t>Мили</w:t>
+      </w:r>
+      <w:r>
+        <w:t>{/</w:t>
+      </w:r>
+      <w:proofErr w:type="spellStart"/>
       <w:proofErr w:type="gramStart"/>
       <w:r>
         <w:t>isMiliType</w:t>
       </w:r>
       <w:proofErr w:type="spellEnd"/>
       <w:r>
+        <w:t>}{</w:t>
+      </w:r>
+      <w:proofErr w:type="gramEnd"/>
+      <w:r>
+        <w:t>^</w:t>
+      </w:r>
+      <w:proofErr w:type="spellStart"/>
+      <w:r>
+        <w:t>isMiliType</w:t>
+      </w:r>
+      <w:proofErr w:type="spellEnd"/>
+      <w:r>
         <w:t>}</w:t>
       </w:r>
       <w:r>
         <w:rPr>
-          <w:b/>
-        </w:rPr>
-        <w:t>Мили</w:t>
-      </w:r>
-      <w:proofErr w:type="gramEnd"/>
-      <w:r>
-        <w:t>{/</w:t>
-      </w:r>
-      <w:proofErr w:type="spellStart"/>
-      <w:r>
-        <w:t>isMiliType</w:t>
-      </w:r>
-      <w:proofErr w:type="spellEnd"/>
-      <w:r>
-        <w:t>}{^</w:t>
-      </w:r>
-      <w:proofErr w:type="spellStart"/>
-      <w:r>
-        <w:t>isMiliType</w:t>
-      </w:r>
-      <w:proofErr w:type="spellEnd"/>
-      <w:r>
-        <w:t>}</w:t>
-      </w:r>
+          <w:lang w:val="en-US"/>
+        </w:rPr>
+        <w:t xml:space="preserve"> </w:t>
+      </w:r>
+      <w:bookmarkStart w:id="0" w:name="_GoBack"/>
+      <w:bookmarkEnd w:id="0"/>
       <w:r>
         <w:rPr>
           <w:b/>
@@ -501,6 +518,7 @@
                 <w:between w:val="nil"/>
               </w:pBdr>
               <w:spacing w:line="240" w:lineRule="auto"/>
+              <w:jc w:val="center"/>
             </w:pPr>
             <w:r>
               <w:t>{#</w:t>
@@ -545,6 +563,7 @@
                 <w:between w:val="nil"/>
               </w:pBdr>
               <w:spacing w:line="240" w:lineRule="auto"/>
+              <w:jc w:val="center"/>
             </w:pPr>
             <m:oMathPara>
               <m:oMath>
@@ -569,31 +588,7 @@
                       <w:rPr>
                         <w:rFonts w:ascii="Cambria Math" w:hAnsi="Cambria Math"/>
                       </w:rPr>
-                      <m:t>{</m:t>
-                    </m:r>
-                    <m:r>
-                      <w:rPr>
-                        <w:rFonts w:ascii="Cambria Math" w:hAnsi="Cambria Math"/>
-                      </w:rPr>
-                      <m:t>srcState</m:t>
-                    </m:r>
-                    <m:r>
-                      <w:rPr>
-                        <w:rFonts w:ascii="Cambria Math" w:hAnsi="Cambria Math"/>
-                      </w:rPr>
-                      <m:t>.</m:t>
-                    </m:r>
-                    <m:r>
-                      <w:rPr>
-                        <w:rFonts w:ascii="Cambria Math" w:hAnsi="Cambria Math"/>
-                      </w:rPr>
-                      <m:t>id</m:t>
-                    </m:r>
-                    <m:r>
-                      <w:rPr>
-                        <w:rFonts w:ascii="Cambria Math" w:hAnsi="Cambria Math"/>
-                      </w:rPr>
-                      <m:t>}</m:t>
+                      <m:t>{srcState.id}</m:t>
                     </m:r>
                   </m:sub>
                 </m:sSub>
@@ -623,6 +618,7 @@
                 <w:between w:val="nil"/>
               </w:pBdr>
               <w:spacing w:line="240" w:lineRule="auto"/>
+              <w:jc w:val="center"/>
             </w:pPr>
             <w:r>
               <w:t>{</w:t>
@@ -659,6 +655,7 @@
                 <w:between w:val="nil"/>
               </w:pBdr>
               <w:spacing w:line="240" w:lineRule="auto"/>
+              <w:jc w:val="center"/>
             </w:pPr>
             <m:oMathPara>
               <m:oMath>
@@ -683,31 +680,7 @@
                       <w:rPr>
                         <w:rFonts w:ascii="Cambria Math" w:hAnsi="Cambria Math"/>
                       </w:rPr>
-                      <m:t>{</m:t>
-                    </m:r>
-                    <m:r>
-                      <w:rPr>
-                        <w:rFonts w:ascii="Cambria Math" w:hAnsi="Cambria Math"/>
-                      </w:rPr>
-                      <m:t>distState</m:t>
-                    </m:r>
-                    <m:r>
-                      <w:rPr>
-                        <w:rFonts w:ascii="Cambria Math" w:hAnsi="Cambria Math"/>
-                      </w:rPr>
-                      <m:t>.</m:t>
-                    </m:r>
-                    <m:r>
-                      <w:rPr>
-                        <w:rFonts w:ascii="Cambria Math" w:hAnsi="Cambria Math"/>
-                      </w:rPr>
-                      <m:t>id</m:t>
-                    </m:r>
-                    <m:r>
-                      <w:rPr>
-                        <w:rFonts w:ascii="Cambria Math" w:hAnsi="Cambria Math"/>
-                      </w:rPr>
-                      <m:t>}</m:t>
+                      <m:t>{distState.id}</m:t>
                     </m:r>
                   </m:sub>
                 </m:sSub>
@@ -737,6 +710,7 @@
                 <w:between w:val="nil"/>
               </w:pBdr>
               <w:spacing w:line="240" w:lineRule="auto"/>
+              <w:jc w:val="center"/>
             </w:pPr>
             <w:r>
               <w:t>{</w:t>
@@ -763,6 +737,9 @@
             </w:tcMar>
           </w:tcPr>
           <w:p>
+            <w:pPr>
+              <w:jc w:val="center"/>
+            </w:pPr>
             <w:r>
               <w:t>{#unconditionalX}1{/unconditionalX}{^unconditionalX}{#x}{#inverted}</w:t>
             </w:r>
@@ -869,11 +846,14 @@
             </w:tcMar>
           </w:tcPr>
           <w:p>
+            <w:pPr>
+              <w:jc w:val="center"/>
+              <w:rPr>
+                <w:lang w:val="ru-RU"/>
+              </w:rPr>
+            </w:pPr>
             <w:r>
-              <w:t>{</w:t>
-            </w:r>
-            <w:r>
-              <w:t>#</w:t>
+              <w:t>{#</w:t>
             </w:r>
             <w:proofErr w:type="spellStart"/>
             <w:r>
@@ -889,7 +869,22 @@
             </w:r>
             <w:proofErr w:type="spellEnd"/>
             <w:r>
-              <w:t xml:space="preserve"> &gt; 0}{#y}</w:t>
+              <w:rPr>
+                <w:lang w:val="ru-RU"/>
+              </w:rPr>
+              <w:t xml:space="preserve"> </w:t>
+            </w:r>
+            <w:r>
+              <w:t>&gt;</w:t>
+            </w:r>
+            <w:r>
+              <w:rPr>
+                <w:lang w:val="ru-RU"/>
+              </w:rPr>
+              <w:t xml:space="preserve"> </w:t>
+            </w:r>
+            <w:r>
+              <w:t>0}{#y}</w:t>
             </w:r>
             <m:oMath>
               <m:sSub>
@@ -945,7 +940,7 @@
                 <w:between w:val="nil"/>
               </w:pBdr>
               <w:spacing w:line="240" w:lineRule="auto"/>
-              <w:jc w:val="both"/>
+              <w:jc w:val="center"/>
             </w:pPr>
             <w:r>
               <w:t>{f}{/</w:t>
@@ -1007,19 +1002,7 @@
               <w:rPr>
                 <w:rFonts w:ascii="Cambria Math" w:hAnsi="Cambria Math"/>
               </w:rPr>
-              <m:t>{$</m:t>
-            </m:r>
-            <m:r>
-              <w:rPr>
-                <w:rFonts w:ascii="Cambria Math" w:hAnsi="Cambria Math"/>
-              </w:rPr>
-              <m:t>index</m:t>
-            </m:r>
-            <m:r>
-              <w:rPr>
-                <w:rFonts w:ascii="Cambria Math" w:hAnsi="Cambria Math"/>
-              </w:rPr>
-              <m:t xml:space="preserve"> + 1}</m:t>
+              <m:t>{$index + 1}</m:t>
             </m:r>
           </m:sub>
         </m:sSub>
@@ -1031,10 +1014,7 @@
         </m:r>
       </m:oMath>
       <w:r>
-        <w:t xml:space="preserve"> </w:t>
-      </w:r>
-      <w:r>
-        <w:t>{#</w:t>
+        <w:t xml:space="preserve"> {#</w:t>
       </w:r>
       <w:proofErr w:type="spellStart"/>
       <w:r>
@@ -1129,19 +1109,7 @@
               <w:rPr>
                 <w:rFonts w:ascii="Cambria Math" w:hAnsi="Cambria Math"/>
               </w:rPr>
-              <m:t>{</m:t>
-            </m:r>
-            <m:r>
-              <w:rPr>
-                <w:rFonts w:ascii="Cambria Math" w:hAnsi="Cambria Math"/>
-              </w:rPr>
-              <m:t>sign</m:t>
-            </m:r>
-            <m:r>
-              <w:rPr>
-                <w:rFonts w:ascii="Cambria Math" w:hAnsi="Cambria Math"/>
-              </w:rPr>
-              <m:t>}</m:t>
+              <m:t>{sign}</m:t>
             </m:r>
           </m:e>
           <m:sub>
@@ -1149,19 +1117,7 @@
               <w:rPr>
                 <w:rFonts w:ascii="Cambria Math" w:hAnsi="Cambria Math"/>
               </w:rPr>
-              <m:t>{</m:t>
-            </m:r>
-            <m:r>
-              <w:rPr>
-                <w:rFonts w:ascii="Cambria Math" w:hAnsi="Cambria Math"/>
-              </w:rPr>
-              <m:t>id</m:t>
-            </m:r>
-            <m:r>
-              <w:rPr>
-                <w:rFonts w:ascii="Cambria Math" w:hAnsi="Cambria Math"/>
-              </w:rPr>
-              <m:t>}</m:t>
+              <m:t>{id}</m:t>
             </m:r>
           </m:sub>
         </m:sSub>
@@ -1227,19 +1183,7 @@
               <w:rPr>
                 <w:rFonts w:ascii="Cambria Math" w:hAnsi="Cambria Math"/>
               </w:rPr>
-              <m:t>{</m:t>
-            </m:r>
-            <m:r>
-              <w:rPr>
-                <w:rFonts w:ascii="Cambria Math" w:hAnsi="Cambria Math"/>
-              </w:rPr>
-              <m:t>sign</m:t>
-            </m:r>
-            <m:r>
-              <w:rPr>
-                <w:rFonts w:ascii="Cambria Math" w:hAnsi="Cambria Math"/>
-              </w:rPr>
-              <m:t>}</m:t>
+              <m:t>{sign}</m:t>
             </m:r>
           </m:e>
           <m:sub>
@@ -1247,60 +1191,13 @@
               <w:rPr>
                 <w:rFonts w:ascii="Cambria Math" w:hAnsi="Cambria Math"/>
               </w:rPr>
-              <m:t>{</m:t>
-            </m:r>
-            <m:r>
-              <w:rPr>
-                <w:rFonts w:ascii="Cambria Math" w:hAnsi="Cambria Math"/>
-              </w:rPr>
-              <m:t>id</m:t>
-            </m:r>
-            <m:r>
-              <w:rPr>
-                <w:rFonts w:ascii="Cambria Math" w:hAnsi="Cambria Math"/>
-              </w:rPr>
-              <m:t>}</m:t>
+              <m:t>{id}</m:t>
             </m:r>
           </m:sub>
         </m:sSub>
       </m:oMath>
       <w:r>
-        <w:t xml:space="preserve">{/inverted}{/isExpression}{#isNotLastItem} {expressionSign} {/}{/boolean.operands} = </w:t>
-      </w:r>
-      <w:r>
-        <w:t>{#</w:t>
-      </w:r>
-      <w:proofErr w:type="spellStart"/>
-      <w:r>
-        <w:t>sheffer.operands</w:t>
-      </w:r>
-      <w:proofErr w:type="spellEnd"/>
-      <w:r>
-        <w:t>}{#</w:t>
-      </w:r>
-      <w:proofErr w:type="spellStart"/>
-      <w:r>
-        <w:t>isExpression</w:t>
-      </w:r>
-      <w:proofErr w:type="spellEnd"/>
-      <w:r>
-        <w:t>}({#</w:t>
-      </w:r>
-      <w:proofErr w:type="spellStart"/>
-      <w:r>
-        <w:t>operands</w:t>
-      </w:r>
-      <w:proofErr w:type="spellEnd"/>
-      <w:r>
-        <w:t>}{#</w:t>
-      </w:r>
-      <w:proofErr w:type="spellStart"/>
-      <w:r>
-        <w:t>inverted</w:t>
-      </w:r>
-      <w:proofErr w:type="spellEnd"/>
-      <w:r>
-        <w:t>}</w:t>
+        <w:t>{/inverted}{/isExpression}{#isNotLastItem} {expressionSign} {/}{/boolean.operands} = {#sheffer.operands}{#isExpression}({#operands}{#inverted}</w:t>
       </w:r>
       <m:oMath>
         <m:sSub>
@@ -1360,19 +1257,7 @@
               <w:rPr>
                 <w:rFonts w:ascii="Cambria Math" w:hAnsi="Cambria Math"/>
               </w:rPr>
-              <m:t>{</m:t>
-            </m:r>
-            <m:r>
-              <w:rPr>
-                <w:rFonts w:ascii="Cambria Math" w:hAnsi="Cambria Math"/>
-              </w:rPr>
-              <m:t>sign</m:t>
-            </m:r>
-            <m:r>
-              <w:rPr>
-                <w:rFonts w:ascii="Cambria Math" w:hAnsi="Cambria Math"/>
-              </w:rPr>
-              <m:t>}</m:t>
+              <m:t>{sign}</m:t>
             </m:r>
           </m:e>
           <m:sub>
@@ -1380,28 +1265,13 @@
               <w:rPr>
                 <w:rFonts w:ascii="Cambria Math" w:hAnsi="Cambria Math"/>
               </w:rPr>
-              <m:t>{</m:t>
-            </m:r>
-            <m:r>
-              <w:rPr>
-                <w:rFonts w:ascii="Cambria Math" w:hAnsi="Cambria Math"/>
-              </w:rPr>
-              <m:t>id</m:t>
-            </m:r>
-            <m:r>
-              <w:rPr>
-                <w:rFonts w:ascii="Cambria Math" w:hAnsi="Cambria Math"/>
-              </w:rPr>
-              <m:t>}</m:t>
+              <m:t>{id}</m:t>
             </m:r>
           </m:sub>
         </m:sSub>
       </m:oMath>
       <w:r>
-        <w:t>{/inverted}{#isNotLastItem} {expressionSign} {/}{/operands}){/isExpression}{^isExpression}{#isConstantOperand}1{/isConstantOperand}{^isConstantOp</w:t>
-      </w:r>
-      <w:r>
-        <w:t>erand}{#inverted}</w:t>
+        <w:t>{/inverted}{#isNotLastItem} {expressionSign} {/}{/operands}){/isExpression}{^isExpression}{#isConstantOperand}1{/isConstantOperand}{^isConstantOperand}{#inverted}</w:t>
       </w:r>
       <m:oMath>
         <m:sSub>
@@ -1461,19 +1331,7 @@
               <w:rPr>
                 <w:rFonts w:ascii="Cambria Math" w:hAnsi="Cambria Math"/>
               </w:rPr>
-              <m:t>{</m:t>
-            </m:r>
-            <m:r>
-              <w:rPr>
-                <w:rFonts w:ascii="Cambria Math" w:hAnsi="Cambria Math"/>
-              </w:rPr>
-              <m:t>sign</m:t>
-            </m:r>
-            <m:r>
-              <w:rPr>
-                <w:rFonts w:ascii="Cambria Math" w:hAnsi="Cambria Math"/>
-              </w:rPr>
-              <m:t>}</m:t>
+              <m:t>{sign}</m:t>
             </m:r>
           </m:e>
           <m:sub>
@@ -1481,19 +1339,7 @@
               <w:rPr>
                 <w:rFonts w:ascii="Cambria Math" w:hAnsi="Cambria Math"/>
               </w:rPr>
-              <m:t>{</m:t>
-            </m:r>
-            <m:r>
-              <w:rPr>
-                <w:rFonts w:ascii="Cambria Math" w:hAnsi="Cambria Math"/>
-              </w:rPr>
-              <m:t>id</m:t>
-            </m:r>
-            <m:r>
-              <w:rPr>
-                <w:rFonts w:ascii="Cambria Math" w:hAnsi="Cambria Math"/>
-              </w:rPr>
-              <m:t>}</m:t>
+              <m:t>{id}</m:t>
             </m:r>
           </m:sub>
         </m:sSub>
@@ -1768,21 +1614,7 @@
         <w:rPr>
           <w:lang w:val="en-US"/>
         </w:rPr>
-        <w:t>{/inverted}{/opera</w:t>
-      </w:r>
-      <w:proofErr w:type="spellStart"/>
-      <w:r>
-        <w:rPr>
-          <w:lang w:val="en-US"/>
-        </w:rPr>
-        <w:t>nds</w:t>
-      </w:r>
-      <w:proofErr w:type="spellEnd"/>
-      <w:r>
-        <w:rPr>
-          <w:lang w:val="en-US"/>
-        </w:rPr>
-        <w:t>}{/</w:t>
+        <w:t>{/inverted}{/operands}{/</w:t>
       </w:r>
       <w:proofErr w:type="spellStart"/>
       <w:r>
@@ -2232,20 +2064,14 @@
         <w:rPr>
           <w:lang w:val="en-US"/>
         </w:rPr>
-        <w:t>{</w:t>
-      </w:r>
-      <w:r>
-        <w:rPr>
-          <w:lang w:val="en-US"/>
-        </w:rPr>
-        <w:t>/inverted}{/</w:t>
+        <w:t>{/inverted}{/isConstantO</w:t>
       </w:r>
       <w:proofErr w:type="spellStart"/>
       <w:r>
         <w:rPr>
           <w:lang w:val="en-US"/>
         </w:rPr>
-        <w:t>isConstantOperand</w:t>
+        <w:t>perand</w:t>
       </w:r>
       <w:proofErr w:type="spellEnd"/>
       <w:r>
@@ -2323,8 +2149,6 @@
       <w:r>
         <w:t>}</w:t>
       </w:r>
-      <w:bookmarkStart w:id="0" w:name="_GoBack"/>
-      <w:bookmarkEnd w:id="0"/>
     </w:p>
     <w:p/>
     <w:p/>

</xml_diff>